<commit_message>
added try and catch
</commit_message>
<xml_diff>
--- a/docs/הוראות שימוש והפעלה עבודה 1 ניתוץ - ארז ואור.docx
+++ b/docs/הוראות שימוש והפעלה עבודה 1 ניתוץ - ארז ואור.docx
@@ -6,6 +6,7 @@
       <w:pPr>
         <w:bidi/>
         <w:rPr>
+          <w:rFonts w:hint="cs"/>
           <w:sz w:val="26"/>
           <w:szCs w:val="26"/>
           <w:rtl/>
@@ -277,7 +278,27 @@
           <w:rtl/>
           <w:lang w:val="en-US"/>
         </w:rPr>
-        <w:t xml:space="preserve"> הינו מנהל כללי ורמת הגישה שלו גבוהה יותר מאשר של מנהל רגיל (</w:t>
+        <w:t xml:space="preserve"> הינו מנהל כללי ורמת הגישה שלו גבוהה יותר מאשר של מנהל </w:t>
+      </w:r>
+      <w:r>
+        <w:rPr>
+          <w:rFonts w:hint="cs"/>
+          <w:sz w:val="24"/>
+          <w:szCs w:val="24"/>
+          <w:rtl/>
+          <w:lang w:val="en-US"/>
+        </w:rPr>
+        <w:t>מחסן</w:t>
+      </w:r>
+      <w:r>
+        <w:rPr>
+          <w:rFonts w:hint="cs"/>
+          <w:sz w:val="24"/>
+          <w:szCs w:val="24"/>
+          <w:rtl/>
+          <w:lang w:val="en-US"/>
+        </w:rPr>
+        <w:t xml:space="preserve"> (</w:t>
       </w:r>
       <w:r>
         <w:rPr>
@@ -372,19 +393,17 @@
           <w:rtl/>
           <w:lang w:val="en-US"/>
         </w:rPr>
-        <w:t xml:space="preserve">כאשר עולה המערכת ישנה האופציה לאתחל אותה עם מידע התחלתי או לא באמצעות תשובה בקונסול. במידה ובוחרים לאתחל אותה עם המידע ההתחלתי, </w:t>
-      </w:r>
-      <w:bookmarkStart w:id="0" w:name="_GoBack"/>
-      <w:bookmarkEnd w:id="0"/>
-      <w:r>
-        <w:rPr>
-          <w:rFonts w:hint="cs"/>
-          <w:sz w:val="24"/>
-          <w:szCs w:val="24"/>
-          <w:rtl/>
-          <w:lang w:val="en-US"/>
-        </w:rPr>
-        <w:t>אתחלנו את המערכת עם פונקציית אתחול אשר רושמת אוטומטית שני מנהלים גלובליים (ראשיים) ושני מנהלים רגילים. בנוסף הפונקציה מאתחלת את המערכת עם שני מוצרים.</w:t>
+        <w:t xml:space="preserve">בעת הפעלת המערכת, תהיה האפשרות להריץ את התוכנית לאחר איתחול ראשוני של נתונים מוגדרים מראש. תהליך האתחול האוטומטי כולל רישום שני מנהלים ראשיים ושני מנהלי מחסן. </w:t>
+      </w:r>
+      <w:r>
+        <w:rPr>
+          <w:rFonts w:hint="cs"/>
+          <w:sz w:val="24"/>
+          <w:szCs w:val="24"/>
+          <w:rtl/>
+          <w:lang w:val="en-US"/>
+        </w:rPr>
+        <w:t>בנוסף הפונקציה מאתחלת את המערכת עם שני מוצרים.</w:t>
       </w:r>
     </w:p>
     <w:p>
@@ -505,32 +524,32 @@
     </w:p>
     <w:tbl>
       <w:tblPr>
-        <w:tblStyle w:val="TableGrid"/>
+        <w:tblStyle w:val="a3"/>
         <w:bidiVisual/>
-        <w:tblW w:w="10451" w:type="dxa"/>
+        <w:tblW w:w="10879" w:type="dxa"/>
         <w:jc w:val="center"/>
         <w:tblLook w:val="04A0" w:firstRow="1" w:lastRow="0" w:firstColumn="1" w:lastColumn="0" w:noHBand="0" w:noVBand="1"/>
       </w:tblPr>
       <w:tblGrid>
-        <w:gridCol w:w="795"/>
-        <w:gridCol w:w="1410"/>
-        <w:gridCol w:w="1586"/>
-        <w:gridCol w:w="1628"/>
-        <w:gridCol w:w="1068"/>
-        <w:gridCol w:w="1104"/>
-        <w:gridCol w:w="1118"/>
-        <w:gridCol w:w="780"/>
-        <w:gridCol w:w="1000"/>
-        <w:gridCol w:w="409"/>
+        <w:gridCol w:w="857"/>
+        <w:gridCol w:w="1550"/>
+        <w:gridCol w:w="1750"/>
+        <w:gridCol w:w="1790"/>
+        <w:gridCol w:w="1151"/>
+        <w:gridCol w:w="1271"/>
+        <w:gridCol w:w="1297"/>
+        <w:gridCol w:w="843"/>
+        <w:gridCol w:w="1083"/>
+        <w:gridCol w:w="430"/>
       </w:tblGrid>
       <w:tr>
         <w:trPr>
-          <w:trHeight w:val="259"/>
+          <w:trHeight w:val="239"/>
           <w:jc w:val="center"/>
         </w:trPr>
         <w:tc>
           <w:tcPr>
-            <w:tcW w:w="783" w:type="dxa"/>
+            <w:tcW w:w="775" w:type="dxa"/>
           </w:tcPr>
           <w:p>
             <w:pPr>
@@ -557,7 +576,7 @@
         </w:tc>
         <w:tc>
           <w:tcPr>
-            <w:tcW w:w="1351" w:type="dxa"/>
+            <w:tcW w:w="1403" w:type="dxa"/>
           </w:tcPr>
           <w:p>
             <w:pPr>
@@ -605,7 +624,7 @@
         </w:tc>
         <w:tc>
           <w:tcPr>
-            <w:tcW w:w="1548" w:type="dxa"/>
+            <w:tcW w:w="1584" w:type="dxa"/>
           </w:tcPr>
           <w:p>
             <w:pPr>
@@ -633,7 +652,7 @@
         </w:tc>
         <w:tc>
           <w:tcPr>
-            <w:tcW w:w="1224" w:type="dxa"/>
+            <w:tcW w:w="1620" w:type="dxa"/>
           </w:tcPr>
           <w:p>
             <w:pPr>
@@ -661,7 +680,7 @@
         </w:tc>
         <w:tc>
           <w:tcPr>
-            <w:tcW w:w="1036" w:type="dxa"/>
+            <w:tcW w:w="1041" w:type="dxa"/>
           </w:tcPr>
           <w:p>
             <w:pPr>
@@ -689,7 +708,7 @@
         </w:tc>
         <w:tc>
           <w:tcPr>
-            <w:tcW w:w="1088" w:type="dxa"/>
+            <w:tcW w:w="1150" w:type="dxa"/>
           </w:tcPr>
           <w:p>
             <w:pPr>
@@ -717,7 +736,7 @@
         </w:tc>
         <w:tc>
           <w:tcPr>
-            <w:tcW w:w="1107" w:type="dxa"/>
+            <w:tcW w:w="1174" w:type="dxa"/>
           </w:tcPr>
           <w:p>
             <w:pPr>
@@ -745,7 +764,7 @@
         </w:tc>
         <w:tc>
           <w:tcPr>
-            <w:tcW w:w="815" w:type="dxa"/>
+            <w:tcW w:w="763" w:type="dxa"/>
           </w:tcPr>
           <w:p>
             <w:pPr>
@@ -773,7 +792,7 @@
         </w:tc>
         <w:tc>
           <w:tcPr>
-            <w:tcW w:w="997" w:type="dxa"/>
+            <w:tcW w:w="980" w:type="dxa"/>
           </w:tcPr>
           <w:p>
             <w:pPr>
@@ -801,7 +820,7 @@
         </w:tc>
         <w:tc>
           <w:tcPr>
-            <w:tcW w:w="502" w:type="dxa"/>
+            <w:tcW w:w="389" w:type="dxa"/>
           </w:tcPr>
           <w:p>
             <w:pPr>
@@ -830,12 +849,12 @@
       </w:tr>
       <w:tr>
         <w:trPr>
-          <w:trHeight w:val="245"/>
+          <w:trHeight w:val="226"/>
           <w:jc w:val="center"/>
         </w:trPr>
         <w:tc>
           <w:tcPr>
-            <w:tcW w:w="783" w:type="dxa"/>
+            <w:tcW w:w="775" w:type="dxa"/>
           </w:tcPr>
           <w:p>
             <w:pPr>
@@ -860,7 +879,7 @@
         </w:tc>
         <w:tc>
           <w:tcPr>
-            <w:tcW w:w="1351" w:type="dxa"/>
+            <w:tcW w:w="1403" w:type="dxa"/>
           </w:tcPr>
           <w:p>
             <w:pPr>
@@ -885,7 +904,7 @@
         </w:tc>
         <w:tc>
           <w:tcPr>
-            <w:tcW w:w="1548" w:type="dxa"/>
+            <w:tcW w:w="1584" w:type="dxa"/>
           </w:tcPr>
           <w:p>
             <w:pPr>
@@ -910,7 +929,7 @@
         </w:tc>
         <w:tc>
           <w:tcPr>
-            <w:tcW w:w="1224" w:type="dxa"/>
+            <w:tcW w:w="1620" w:type="dxa"/>
           </w:tcPr>
           <w:p>
             <w:pPr>
@@ -935,7 +954,7 @@
         </w:tc>
         <w:tc>
           <w:tcPr>
-            <w:tcW w:w="1036" w:type="dxa"/>
+            <w:tcW w:w="1041" w:type="dxa"/>
           </w:tcPr>
           <w:p>
             <w:pPr>
@@ -960,7 +979,7 @@
         </w:tc>
         <w:tc>
           <w:tcPr>
-            <w:tcW w:w="1088" w:type="dxa"/>
+            <w:tcW w:w="1150" w:type="dxa"/>
           </w:tcPr>
           <w:p>
             <w:pPr>
@@ -985,7 +1004,7 @@
         </w:tc>
         <w:tc>
           <w:tcPr>
-            <w:tcW w:w="1107" w:type="dxa"/>
+            <w:tcW w:w="1174" w:type="dxa"/>
           </w:tcPr>
           <w:p>
             <w:pPr>
@@ -1010,7 +1029,7 @@
         </w:tc>
         <w:tc>
           <w:tcPr>
-            <w:tcW w:w="815" w:type="dxa"/>
+            <w:tcW w:w="763" w:type="dxa"/>
           </w:tcPr>
           <w:p>
             <w:pPr>
@@ -1035,7 +1054,7 @@
         </w:tc>
         <w:tc>
           <w:tcPr>
-            <w:tcW w:w="997" w:type="dxa"/>
+            <w:tcW w:w="980" w:type="dxa"/>
           </w:tcPr>
           <w:p>
             <w:pPr>
@@ -1060,7 +1079,7 @@
         </w:tc>
         <w:tc>
           <w:tcPr>
-            <w:tcW w:w="502" w:type="dxa"/>
+            <w:tcW w:w="389" w:type="dxa"/>
           </w:tcPr>
           <w:p>
             <w:pPr>
@@ -1086,12 +1105,12 @@
       </w:tr>
       <w:tr>
         <w:trPr>
-          <w:trHeight w:val="245"/>
+          <w:trHeight w:val="226"/>
           <w:jc w:val="center"/>
         </w:trPr>
         <w:tc>
           <w:tcPr>
-            <w:tcW w:w="783" w:type="dxa"/>
+            <w:tcW w:w="775" w:type="dxa"/>
           </w:tcPr>
           <w:p>
             <w:pPr>
@@ -1116,7 +1135,7 @@
         </w:tc>
         <w:tc>
           <w:tcPr>
-            <w:tcW w:w="1351" w:type="dxa"/>
+            <w:tcW w:w="1403" w:type="dxa"/>
           </w:tcPr>
           <w:p>
             <w:pPr>
@@ -1141,7 +1160,7 @@
         </w:tc>
         <w:tc>
           <w:tcPr>
-            <w:tcW w:w="1548" w:type="dxa"/>
+            <w:tcW w:w="1584" w:type="dxa"/>
           </w:tcPr>
           <w:p>
             <w:pPr>
@@ -1166,7 +1185,7 @@
         </w:tc>
         <w:tc>
           <w:tcPr>
-            <w:tcW w:w="1224" w:type="dxa"/>
+            <w:tcW w:w="1620" w:type="dxa"/>
           </w:tcPr>
           <w:p>
             <w:pPr>
@@ -1191,7 +1210,7 @@
         </w:tc>
         <w:tc>
           <w:tcPr>
-            <w:tcW w:w="1036" w:type="dxa"/>
+            <w:tcW w:w="1041" w:type="dxa"/>
           </w:tcPr>
           <w:p>
             <w:pPr>
@@ -1216,7 +1235,7 @@
         </w:tc>
         <w:tc>
           <w:tcPr>
-            <w:tcW w:w="1088" w:type="dxa"/>
+            <w:tcW w:w="1150" w:type="dxa"/>
           </w:tcPr>
           <w:p>
             <w:pPr>
@@ -1241,7 +1260,7 @@
         </w:tc>
         <w:tc>
           <w:tcPr>
-            <w:tcW w:w="1107" w:type="dxa"/>
+            <w:tcW w:w="1174" w:type="dxa"/>
           </w:tcPr>
           <w:p>
             <w:pPr>
@@ -1266,7 +1285,7 @@
         </w:tc>
         <w:tc>
           <w:tcPr>
-            <w:tcW w:w="815" w:type="dxa"/>
+            <w:tcW w:w="763" w:type="dxa"/>
           </w:tcPr>
           <w:p>
             <w:pPr>
@@ -1290,7 +1309,7 @@
         </w:tc>
         <w:tc>
           <w:tcPr>
-            <w:tcW w:w="997" w:type="dxa"/>
+            <w:tcW w:w="980" w:type="dxa"/>
           </w:tcPr>
           <w:p>
             <w:pPr>
@@ -1317,7 +1336,7 @@
         </w:tc>
         <w:tc>
           <w:tcPr>
-            <w:tcW w:w="502" w:type="dxa"/>
+            <w:tcW w:w="389" w:type="dxa"/>
           </w:tcPr>
           <w:p>
             <w:pPr>
@@ -1347,19 +1366,11 @@
         <w:bidi/>
         <w:spacing w:line="240" w:lineRule="auto"/>
         <w:rPr>
-          <w:sz w:val="24"/>
-          <w:szCs w:val="24"/>
-          <w:rtl/>
-          <w:lang w:val="en-US"/>
-        </w:rPr>
-      </w:pPr>
-    </w:p>
-    <w:p>
-      <w:pPr>
-        <w:rPr>
-          <w:sz w:val="24"/>
-          <w:szCs w:val="24"/>
-          <w:lang w:val="en-GB"/>
+          <w:rFonts w:hint="cs"/>
+          <w:sz w:val="24"/>
+          <w:szCs w:val="24"/>
+          <w:rtl/>
+          <w:lang w:val="en-US"/>
         </w:rPr>
       </w:pPr>
     </w:p>
@@ -1399,52 +1410,6 @@
           <w:szCs w:val="24"/>
           <w:lang w:val="en-GB"/>
         </w:rPr>
-        <w:t>Welcome to Erez &amp; Or Digital Storage !</w:t>
-      </w:r>
-    </w:p>
-    <w:p>
-      <w:pPr>
-        <w:spacing w:line="240" w:lineRule="auto"/>
-        <w:rPr>
-          <w:sz w:val="24"/>
-          <w:szCs w:val="24"/>
-          <w:lang w:val="en-GB"/>
-        </w:rPr>
-      </w:pPr>
-    </w:p>
-    <w:p>
-      <w:pPr>
-        <w:spacing w:line="240" w:lineRule="auto"/>
-        <w:rPr>
-          <w:sz w:val="24"/>
-          <w:szCs w:val="24"/>
-          <w:lang w:val="en-GB"/>
-        </w:rPr>
-      </w:pPr>
-      <w:r>
-        <w:rPr>
-          <w:sz w:val="24"/>
-          <w:szCs w:val="24"/>
-          <w:lang w:val="en-GB"/>
-        </w:rPr>
-        <w:t>Please choose an action:</w:t>
-      </w:r>
-    </w:p>
-    <w:p>
-      <w:pPr>
-        <w:spacing w:line="240" w:lineRule="auto"/>
-        <w:rPr>
-          <w:sz w:val="24"/>
-          <w:szCs w:val="24"/>
-          <w:lang w:val="en-GB"/>
-        </w:rPr>
-      </w:pPr>
-      <w:r>
-        <w:rPr>
-          <w:sz w:val="24"/>
-          <w:szCs w:val="24"/>
-          <w:lang w:val="en-GB"/>
-        </w:rPr>
         <w:t>1. Register global manager</w:t>
       </w:r>
     </w:p>
@@ -1535,145 +1500,117 @@
           <w:szCs w:val="24"/>
           <w:lang w:val="en-GB"/>
         </w:rPr>
+        <w:t>6. Change product price by category   (Global Manager Only)</w:t>
+      </w:r>
+    </w:p>
+    <w:p>
+      <w:pPr>
+        <w:spacing w:line="240" w:lineRule="auto"/>
+        <w:rPr>
+          <w:sz w:val="24"/>
+          <w:szCs w:val="24"/>
+          <w:lang w:val="en-GB"/>
+        </w:rPr>
+      </w:pPr>
+      <w:r>
+        <w:rPr>
+          <w:sz w:val="24"/>
+          <w:szCs w:val="24"/>
+          <w:lang w:val="en-GB"/>
+        </w:rPr>
+        <w:t>7. Add amount to Product</w:t>
+      </w:r>
+    </w:p>
+    <w:p>
+      <w:pPr>
+        <w:spacing w:line="240" w:lineRule="auto"/>
+        <w:rPr>
+          <w:sz w:val="24"/>
+          <w:szCs w:val="24"/>
+          <w:lang w:val="en-GB"/>
+        </w:rPr>
+      </w:pPr>
+      <w:r>
+        <w:rPr>
+          <w:sz w:val="24"/>
+          <w:szCs w:val="24"/>
+          <w:lang w:val="en-GB"/>
+        </w:rPr>
+        <w:t>8. Remove amount from Product</w:t>
+      </w:r>
+    </w:p>
+    <w:p>
+      <w:pPr>
+        <w:spacing w:line="240" w:lineRule="auto"/>
+        <w:rPr>
+          <w:sz w:val="24"/>
+          <w:szCs w:val="24"/>
+          <w:lang w:val="en-GB"/>
+        </w:rPr>
+      </w:pPr>
+      <w:r>
+        <w:rPr>
+          <w:sz w:val="24"/>
+          <w:szCs w:val="24"/>
+          <w:lang w:val="en-GB"/>
+        </w:rPr>
+        <w:t>9. Change categories to Product</w:t>
+      </w:r>
+    </w:p>
+    <w:p>
+      <w:pPr>
+        <w:spacing w:line="240" w:lineRule="auto"/>
+        <w:rPr>
+          <w:sz w:val="24"/>
+          <w:szCs w:val="24"/>
+          <w:lang w:val="en-GB"/>
+        </w:rPr>
+      </w:pPr>
+      <w:r>
+        <w:rPr>
+          <w:sz w:val="24"/>
+          <w:szCs w:val="24"/>
+          <w:lang w:val="en-GB"/>
+        </w:rPr>
+        <w:t>10. Transfer amount of Product from the storage to the shelf</w:t>
+      </w:r>
+    </w:p>
+    <w:p>
+      <w:pPr>
+        <w:spacing w:line="240" w:lineRule="auto"/>
+        <w:rPr>
+          <w:sz w:val="24"/>
+          <w:szCs w:val="24"/>
+          <w:lang w:val="en-GB"/>
+        </w:rPr>
+      </w:pPr>
+      <w:r>
+        <w:rPr>
+          <w:sz w:val="24"/>
+          <w:szCs w:val="24"/>
+          <w:lang w:val="en-GB"/>
+        </w:rPr>
+        <w:t>11. Transfer amount of Product from the shelf to the storage</w:t>
+      </w:r>
+    </w:p>
+    <w:p>
+      <w:pPr>
+        <w:spacing w:line="240" w:lineRule="auto"/>
+        <w:rPr>
+          <w:sz w:val="24"/>
+          <w:szCs w:val="24"/>
+          <w:lang w:val="en-GB"/>
+        </w:rPr>
+      </w:pPr>
+      <w:r>
+        <w:rPr>
+          <w:sz w:val="24"/>
+          <w:szCs w:val="24"/>
+          <w:lang w:val="en-GB"/>
+        </w:rPr>
         <w:lastRenderedPageBreak/>
-        <w:t>6. Change product price by category   (Global Manager Only)</w:t>
-      </w:r>
-    </w:p>
-    <w:p>
-      <w:pPr>
-        <w:spacing w:line="240" w:lineRule="auto"/>
-        <w:rPr>
-          <w:sz w:val="24"/>
-          <w:szCs w:val="24"/>
-          <w:lang w:val="en-GB"/>
-        </w:rPr>
-      </w:pPr>
-      <w:r>
-        <w:rPr>
-          <w:sz w:val="24"/>
-          <w:szCs w:val="24"/>
-          <w:lang w:val="en-GB"/>
-        </w:rPr>
-        <w:t>7. Add amount to Product</w:t>
-      </w:r>
-    </w:p>
-    <w:p>
-      <w:pPr>
-        <w:spacing w:line="240" w:lineRule="auto"/>
-        <w:rPr>
-          <w:sz w:val="24"/>
-          <w:szCs w:val="24"/>
-          <w:lang w:val="en-GB"/>
-        </w:rPr>
-      </w:pPr>
-      <w:r>
-        <w:rPr>
-          <w:sz w:val="24"/>
-          <w:szCs w:val="24"/>
-          <w:lang w:val="en-GB"/>
-        </w:rPr>
-        <w:t>8. Remove amount from Product</w:t>
-      </w:r>
-    </w:p>
-    <w:p>
-      <w:pPr>
-        <w:spacing w:line="240" w:lineRule="auto"/>
-        <w:rPr>
-          <w:sz w:val="24"/>
-          <w:szCs w:val="24"/>
-          <w:lang w:val="en-GB"/>
-        </w:rPr>
-      </w:pPr>
-      <w:r>
-        <w:rPr>
-          <w:sz w:val="24"/>
-          <w:szCs w:val="24"/>
-          <w:lang w:val="en-GB"/>
-        </w:rPr>
-        <w:t>9. Change categories to Product</w:t>
-      </w:r>
-    </w:p>
-    <w:p>
-      <w:pPr>
-        <w:spacing w:line="240" w:lineRule="auto"/>
-        <w:rPr>
-          <w:sz w:val="24"/>
-          <w:szCs w:val="24"/>
-          <w:lang w:val="en-GB"/>
-        </w:rPr>
-      </w:pPr>
-      <w:r>
-        <w:rPr>
-          <w:sz w:val="24"/>
-          <w:szCs w:val="24"/>
-          <w:lang w:val="en-GB"/>
-        </w:rPr>
-        <w:t>10. Transfer amount of Product from the storage to the shelf</w:t>
-      </w:r>
-    </w:p>
-    <w:p>
-      <w:pPr>
-        <w:spacing w:line="240" w:lineRule="auto"/>
-        <w:rPr>
-          <w:sz w:val="24"/>
-          <w:szCs w:val="24"/>
-          <w:lang w:val="en-GB"/>
-        </w:rPr>
-      </w:pPr>
-      <w:r>
-        <w:rPr>
-          <w:sz w:val="24"/>
-          <w:szCs w:val="24"/>
-          <w:lang w:val="en-GB"/>
-        </w:rPr>
-        <w:t>11. Transfer amount of Product from the shelf to the storage</w:t>
-      </w:r>
-    </w:p>
-    <w:p>
-      <w:pPr>
-        <w:spacing w:line="240" w:lineRule="auto"/>
-        <w:rPr>
-          <w:sz w:val="24"/>
-          <w:szCs w:val="24"/>
-          <w:lang w:val="en-GB"/>
-        </w:rPr>
-      </w:pPr>
-      <w:r>
-        <w:rPr>
-          <w:sz w:val="24"/>
-          <w:szCs w:val="24"/>
-          <w:lang w:val="en-GB"/>
-        </w:rPr>
-        <w:t>12. Get cost price history of Product</w:t>
-      </w:r>
-    </w:p>
-    <w:p>
-      <w:pPr>
-        <w:spacing w:line="240" w:lineRule="auto"/>
-        <w:rPr>
-          <w:sz w:val="24"/>
-          <w:szCs w:val="24"/>
-          <w:lang w:val="en-GB"/>
-        </w:rPr>
-      </w:pPr>
-      <w:r>
-        <w:rPr>
-          <w:sz w:val="24"/>
-          <w:szCs w:val="24"/>
-          <w:lang w:val="en-GB"/>
-        </w:rPr>
-        <w:t>13. Get sale price history of Product</w:t>
-      </w:r>
-    </w:p>
-    <w:p>
-      <w:pPr>
-        <w:spacing w:line="240" w:lineRule="auto"/>
-        <w:rPr>
-          <w:sz w:val="24"/>
-          <w:szCs w:val="24"/>
-          <w:lang w:val="en-GB"/>
-        </w:rPr>
-      </w:pPr>
+        <w:t>12. Set amount of defective products</w:t>
+      </w:r>
     </w:p>
     <w:p>
       <w:pPr>
@@ -1708,79 +1645,300 @@
           <w:szCs w:val="24"/>
           <w:lang w:val="en-GB"/>
         </w:rPr>
-        <w:t>14. Print total stock report</w:t>
-      </w:r>
-    </w:p>
-    <w:p>
-      <w:pPr>
-        <w:spacing w:line="240" w:lineRule="auto"/>
-        <w:rPr>
-          <w:sz w:val="24"/>
-          <w:szCs w:val="24"/>
-          <w:lang w:val="en-GB"/>
-        </w:rPr>
-      </w:pPr>
-      <w:r>
-        <w:rPr>
-          <w:sz w:val="24"/>
-          <w:szCs w:val="24"/>
-          <w:lang w:val="en-GB"/>
-        </w:rPr>
-        <w:t>15. print product report by categories</w:t>
-      </w:r>
-    </w:p>
-    <w:p>
-      <w:pPr>
-        <w:spacing w:line="240" w:lineRule="auto"/>
-        <w:rPr>
-          <w:sz w:val="24"/>
-          <w:szCs w:val="24"/>
-          <w:lang w:val="en-GB"/>
-        </w:rPr>
-      </w:pPr>
-      <w:r>
-        <w:rPr>
-          <w:sz w:val="24"/>
-          <w:szCs w:val="24"/>
-          <w:lang w:val="en-GB"/>
-        </w:rPr>
-        <w:t>16. print missing products report</w:t>
-      </w:r>
-    </w:p>
-    <w:p>
-      <w:pPr>
-        <w:spacing w:line="240" w:lineRule="auto"/>
-        <w:rPr>
-          <w:sz w:val="24"/>
-          <w:szCs w:val="24"/>
-          <w:lang w:val="en-GB"/>
-        </w:rPr>
-      </w:pPr>
-      <w:r>
-        <w:rPr>
-          <w:sz w:val="24"/>
-          <w:szCs w:val="24"/>
-          <w:lang w:val="en-GB"/>
-        </w:rPr>
-        <w:t>17. print expired and defective products report</w:t>
-      </w:r>
-    </w:p>
-    <w:p>
-      <w:pPr>
-        <w:spacing w:line="240" w:lineRule="auto"/>
-        <w:rPr>
-          <w:sz w:val="24"/>
-          <w:szCs w:val="24"/>
-          <w:lang w:val="en-GB"/>
-        </w:rPr>
-      </w:pPr>
-      <w:r>
-        <w:rPr>
-          <w:sz w:val="24"/>
-          <w:szCs w:val="24"/>
-          <w:lang w:val="en-GB"/>
-        </w:rPr>
-        <w:t>18. Quit.</w:t>
+        <w:t>13. Print total stock report</w:t>
+      </w:r>
+    </w:p>
+    <w:p>
+      <w:pPr>
+        <w:spacing w:line="240" w:lineRule="auto"/>
+        <w:rPr>
+          <w:sz w:val="24"/>
+          <w:szCs w:val="24"/>
+          <w:lang w:val="en-GB"/>
+        </w:rPr>
+      </w:pPr>
+      <w:r>
+        <w:rPr>
+          <w:sz w:val="24"/>
+          <w:szCs w:val="24"/>
+          <w:lang w:val="en-GB"/>
+        </w:rPr>
+        <w:t>14. print storage amount report</w:t>
+      </w:r>
+    </w:p>
+    <w:p>
+      <w:pPr>
+        <w:spacing w:line="240" w:lineRule="auto"/>
+        <w:rPr>
+          <w:sz w:val="24"/>
+          <w:szCs w:val="24"/>
+          <w:lang w:val="en-GB"/>
+        </w:rPr>
+      </w:pPr>
+      <w:r>
+        <w:rPr>
+          <w:sz w:val="24"/>
+          <w:szCs w:val="24"/>
+          <w:lang w:val="en-GB"/>
+        </w:rPr>
+        <w:t>15. print shelf amount report</w:t>
+      </w:r>
+    </w:p>
+    <w:p>
+      <w:pPr>
+        <w:spacing w:line="240" w:lineRule="auto"/>
+        <w:rPr>
+          <w:sz w:val="24"/>
+          <w:szCs w:val="24"/>
+          <w:lang w:val="en-GB"/>
+        </w:rPr>
+      </w:pPr>
+      <w:r>
+        <w:rPr>
+          <w:sz w:val="24"/>
+          <w:szCs w:val="24"/>
+          <w:lang w:val="en-GB"/>
+        </w:rPr>
+        <w:t>16. print product report by categories</w:t>
+      </w:r>
+    </w:p>
+    <w:p>
+      <w:pPr>
+        <w:spacing w:line="240" w:lineRule="auto"/>
+        <w:rPr>
+          <w:sz w:val="24"/>
+          <w:szCs w:val="24"/>
+          <w:lang w:val="en-GB"/>
+        </w:rPr>
+      </w:pPr>
+      <w:r>
+        <w:rPr>
+          <w:sz w:val="24"/>
+          <w:szCs w:val="24"/>
+          <w:lang w:val="en-GB"/>
+        </w:rPr>
+        <w:t>17. print missing products report</w:t>
+      </w:r>
+    </w:p>
+    <w:p>
+      <w:pPr>
+        <w:spacing w:line="240" w:lineRule="auto"/>
+        <w:rPr>
+          <w:sz w:val="24"/>
+          <w:szCs w:val="24"/>
+          <w:lang w:val="en-GB"/>
+        </w:rPr>
+      </w:pPr>
+      <w:r>
+        <w:rPr>
+          <w:sz w:val="24"/>
+          <w:szCs w:val="24"/>
+          <w:lang w:val="en-GB"/>
+        </w:rPr>
+        <w:t>18. print expired and defective products report</w:t>
+      </w:r>
+    </w:p>
+    <w:p>
+      <w:pPr>
+        <w:spacing w:line="240" w:lineRule="auto"/>
+        <w:rPr>
+          <w:sz w:val="24"/>
+          <w:szCs w:val="24"/>
+          <w:lang w:val="en-GB"/>
+        </w:rPr>
+      </w:pPr>
+      <w:r>
+        <w:rPr>
+          <w:sz w:val="24"/>
+          <w:szCs w:val="24"/>
+          <w:lang w:val="en-GB"/>
+        </w:rPr>
+        <w:t>19. Print sale price report</w:t>
+      </w:r>
+    </w:p>
+    <w:p>
+      <w:pPr>
+        <w:spacing w:line="240" w:lineRule="auto"/>
+        <w:rPr>
+          <w:sz w:val="24"/>
+          <w:szCs w:val="24"/>
+          <w:lang w:val="en-GB"/>
+        </w:rPr>
+      </w:pPr>
+      <w:r>
+        <w:rPr>
+          <w:sz w:val="24"/>
+          <w:szCs w:val="24"/>
+          <w:lang w:val="en-GB"/>
+        </w:rPr>
+        <w:t>20. Print cost price report</w:t>
+      </w:r>
+    </w:p>
+    <w:p>
+      <w:pPr>
+        <w:spacing w:line="240" w:lineRule="auto"/>
+        <w:rPr>
+          <w:sz w:val="24"/>
+          <w:szCs w:val="24"/>
+          <w:rtl/>
+          <w:lang w:val="en-GB"/>
+        </w:rPr>
+      </w:pPr>
+      <w:r>
+        <w:rPr>
+          <w:sz w:val="24"/>
+          <w:szCs w:val="24"/>
+          <w:lang w:val="en-GB"/>
+        </w:rPr>
+        <w:t>21. Quit.</w:t>
+      </w:r>
+    </w:p>
+    <w:p>
+      <w:pPr>
+        <w:bidi/>
+        <w:spacing w:line="240" w:lineRule="auto"/>
+        <w:rPr>
+          <w:sz w:val="24"/>
+          <w:szCs w:val="24"/>
+          <w:rtl/>
+          <w:lang w:val="en-GB"/>
+        </w:rPr>
+      </w:pPr>
+      <w:r>
+        <w:rPr>
+          <w:rFonts w:hint="cs"/>
+          <w:sz w:val="24"/>
+          <w:szCs w:val="24"/>
+          <w:rtl/>
+          <w:lang w:val="en-GB"/>
+        </w:rPr>
+        <w:t>מספר דגשים לגבי פעולות שונות:</w:t>
+      </w:r>
+    </w:p>
+    <w:p>
+      <w:pPr>
+        <w:pStyle w:val="a4"/>
+        <w:numPr>
+          <w:ilvl w:val="0"/>
+          <w:numId w:val="1"/>
+        </w:numPr>
+        <w:bidi/>
+        <w:spacing w:line="240" w:lineRule="auto"/>
+        <w:rPr>
+          <w:sz w:val="24"/>
+          <w:szCs w:val="24"/>
+          <w:lang w:val="en-GB"/>
+        </w:rPr>
+      </w:pPr>
+      <w:r>
+        <w:rPr>
+          <w:rFonts w:hint="cs"/>
+          <w:sz w:val="24"/>
+          <w:szCs w:val="24"/>
+          <w:rtl/>
+          <w:lang w:val="en-GB"/>
+        </w:rPr>
+        <w:t>בעת ביצוע פעולה אשר מצריכה הרשאה מתאימה, המשתמש יתבקש להזין שם משתמש וסיסמא. הפעולה תתבצע במידה והפרטים תואמים את רשימת ההרשאות לכל עובד.</w:t>
+      </w:r>
+    </w:p>
+    <w:p>
+      <w:pPr>
+        <w:pStyle w:val="a4"/>
+        <w:numPr>
+          <w:ilvl w:val="0"/>
+          <w:numId w:val="1"/>
+        </w:numPr>
+        <w:bidi/>
+        <w:spacing w:line="240" w:lineRule="auto"/>
+        <w:rPr>
+          <w:sz w:val="24"/>
+          <w:szCs w:val="24"/>
+          <w:lang w:val="en-GB"/>
+        </w:rPr>
+      </w:pPr>
+      <w:r>
+        <w:rPr>
+          <w:rFonts w:hint="cs"/>
+          <w:sz w:val="24"/>
+          <w:szCs w:val="24"/>
+          <w:rtl/>
+          <w:lang w:val="en-GB"/>
+        </w:rPr>
+        <w:t xml:space="preserve">בעת הכנסת מוצר חדש, יש להגדיר תאריך בפורמט הבא: </w:t>
+      </w:r>
+      <w:r>
+        <w:rPr>
+          <w:sz w:val="24"/>
+          <w:szCs w:val="24"/>
+          <w:lang w:val="en-US"/>
+        </w:rPr>
+        <w:t>DD/MM/YYYY</w:t>
+      </w:r>
+      <w:r>
+        <w:rPr>
+          <w:rFonts w:hint="cs"/>
+          <w:sz w:val="24"/>
+          <w:szCs w:val="24"/>
+          <w:rtl/>
+          <w:lang w:val="en-US"/>
+        </w:rPr>
+        <w:t>.</w:t>
+      </w:r>
+    </w:p>
+    <w:p>
+      <w:pPr>
+        <w:pStyle w:val="a4"/>
+        <w:numPr>
+          <w:ilvl w:val="0"/>
+          <w:numId w:val="1"/>
+        </w:numPr>
+        <w:bidi/>
+        <w:spacing w:line="240" w:lineRule="auto"/>
+        <w:rPr>
+          <w:sz w:val="24"/>
+          <w:szCs w:val="24"/>
+          <w:lang w:val="en-GB"/>
+        </w:rPr>
+      </w:pPr>
+      <w:r>
+        <w:rPr>
+          <w:rFonts w:hint="cs"/>
+          <w:sz w:val="24"/>
+          <w:szCs w:val="24"/>
+          <w:rtl/>
+          <w:lang w:val="en-US"/>
+        </w:rPr>
+        <w:t>בכל פעולה המצריכה קלט של רשימת קטגוריות, יש להזין את הקטגוריות מופרדים באמצעות ","</w:t>
+      </w:r>
+      <w:r>
+        <w:rPr>
+          <w:sz w:val="24"/>
+          <w:szCs w:val="24"/>
+          <w:lang w:val="en-US"/>
+        </w:rPr>
+        <w:t xml:space="preserve"> </w:t>
+      </w:r>
+      <w:r>
+        <w:rPr>
+          <w:rFonts w:hint="cs"/>
+          <w:sz w:val="24"/>
+          <w:szCs w:val="24"/>
+          <w:rtl/>
+          <w:lang w:val="en-US"/>
+        </w:rPr>
+        <w:t xml:space="preserve"> ללא רווחים.</w:t>
+      </w:r>
+      <w:bookmarkStart w:id="0" w:name="_GoBack"/>
+      <w:bookmarkEnd w:id="0"/>
+      <w:r>
+        <w:rPr>
+          <w:rFonts w:hint="cs"/>
+          <w:sz w:val="24"/>
+          <w:szCs w:val="24"/>
+          <w:rtl/>
+          <w:lang w:val="en-GB"/>
+        </w:rPr>
+        <w:t xml:space="preserve"> </w:t>
       </w:r>
     </w:p>
     <w:sectPr>
@@ -1793,6 +1951,103 @@
 </w:document>
 </file>
 
+<file path=word/numbering.xml><?xml version="1.0" encoding="utf-8"?>
+<w:numbering xmlns:wpc="http://schemas.microsoft.com/office/word/2010/wordprocessingCanvas" xmlns:cx="http://schemas.microsoft.com/office/drawing/2014/chartex" xmlns:cx1="http://schemas.microsoft.com/office/drawing/2015/9/8/chartex" xmlns:cx2="http://schemas.microsoft.com/office/drawing/2015/10/21/chartex" xmlns:cx3="http://schemas.microsoft.com/office/drawing/2016/5/9/chartex" xmlns:cx4="http://schemas.microsoft.com/office/drawing/2016/5/10/chartex" xmlns:cx5="http://schemas.microsoft.com/office/drawing/2016/5/11/chartex" xmlns:cx6="http://schemas.microsoft.com/office/drawing/2016/5/12/chartex" xmlns:cx7="http://schemas.microsoft.com/office/drawing/2016/5/13/chartex" xmlns:cx8="http://schemas.microsoft.com/office/drawing/2016/5/14/chartex" xmlns:mc="http://schemas.openxmlformats.org/markup-compatibility/2006" xmlns:aink="http://schemas.microsoft.com/office/drawing/2016/ink" xmlns:am3d="http://schemas.microsoft.com/office/drawing/2017/model3d" xmlns:o="urn:schemas-microsoft-com:office:office" xmlns:r="http://schemas.openxmlformats.org/officeDocument/2006/relationships" xmlns:m="http://schemas.openxmlformats.org/officeDocument/2006/math" xmlns:v="urn:schemas-microsoft-com:vml" xmlns:wp14="http://schemas.microsoft.com/office/word/2010/wordprocessingDrawing" xmlns:wp="http://schemas.openxmlformats.org/drawingml/2006/wordprocessingDrawing" xmlns:w10="urn:schemas-microsoft-com:office:word" xmlns:w="http://schemas.openxmlformats.org/wordprocessingml/2006/main" xmlns:w14="http://schemas.microsoft.com/office/word/2010/wordml" xmlns:w15="http://schemas.microsoft.com/office/word/2012/wordml" xmlns:w16cid="http://schemas.microsoft.com/office/word/2016/wordml/cid" xmlns:w16se="http://schemas.microsoft.com/office/word/2015/wordml/symex" xmlns:wpg="http://schemas.microsoft.com/office/word/2010/wordprocessingGroup" xmlns:wpi="http://schemas.microsoft.com/office/word/2010/wordprocessingInk" xmlns:wne="http://schemas.microsoft.com/office/word/2006/wordml" xmlns:wps="http://schemas.microsoft.com/office/word/2010/wordprocessingShape" mc:Ignorable="w14 w15 w16se w16cid wp14">
+  <w:abstractNum w:abstractNumId="0" w15:restartNumberingAfterBreak="0">
+    <w:nsid w:val="79C251D4"/>
+    <w:multiLevelType w:val="hybridMultilevel"/>
+    <w:tmpl w:val="97C25670"/>
+    <w:lvl w:ilvl="0" w:tplc="0409000F">
+      <w:start w:val="1"/>
+      <w:numFmt w:val="decimal"/>
+      <w:lvlText w:val="%1."/>
+      <w:lvlJc w:val="left"/>
+      <w:pPr>
+        <w:ind w:left="720" w:hanging="360"/>
+      </w:pPr>
+      <w:rPr>
+        <w:rFonts w:hint="default"/>
+      </w:rPr>
+    </w:lvl>
+    <w:lvl w:ilvl="1" w:tplc="04090019" w:tentative="1">
+      <w:start w:val="1"/>
+      <w:numFmt w:val="lowerLetter"/>
+      <w:lvlText w:val="%2."/>
+      <w:lvlJc w:val="left"/>
+      <w:pPr>
+        <w:ind w:left="1440" w:hanging="360"/>
+      </w:pPr>
+    </w:lvl>
+    <w:lvl w:ilvl="2" w:tplc="0409001B" w:tentative="1">
+      <w:start w:val="1"/>
+      <w:numFmt w:val="lowerRoman"/>
+      <w:lvlText w:val="%3."/>
+      <w:lvlJc w:val="right"/>
+      <w:pPr>
+        <w:ind w:left="2160" w:hanging="180"/>
+      </w:pPr>
+    </w:lvl>
+    <w:lvl w:ilvl="3" w:tplc="0409000F" w:tentative="1">
+      <w:start w:val="1"/>
+      <w:numFmt w:val="decimal"/>
+      <w:lvlText w:val="%4."/>
+      <w:lvlJc w:val="left"/>
+      <w:pPr>
+        <w:ind w:left="2880" w:hanging="360"/>
+      </w:pPr>
+    </w:lvl>
+    <w:lvl w:ilvl="4" w:tplc="04090019" w:tentative="1">
+      <w:start w:val="1"/>
+      <w:numFmt w:val="lowerLetter"/>
+      <w:lvlText w:val="%5."/>
+      <w:lvlJc w:val="left"/>
+      <w:pPr>
+        <w:ind w:left="3600" w:hanging="360"/>
+      </w:pPr>
+    </w:lvl>
+    <w:lvl w:ilvl="5" w:tplc="0409001B" w:tentative="1">
+      <w:start w:val="1"/>
+      <w:numFmt w:val="lowerRoman"/>
+      <w:lvlText w:val="%6."/>
+      <w:lvlJc w:val="right"/>
+      <w:pPr>
+        <w:ind w:left="4320" w:hanging="180"/>
+      </w:pPr>
+    </w:lvl>
+    <w:lvl w:ilvl="6" w:tplc="0409000F" w:tentative="1">
+      <w:start w:val="1"/>
+      <w:numFmt w:val="decimal"/>
+      <w:lvlText w:val="%7."/>
+      <w:lvlJc w:val="left"/>
+      <w:pPr>
+        <w:ind w:left="5040" w:hanging="360"/>
+      </w:pPr>
+    </w:lvl>
+    <w:lvl w:ilvl="7" w:tplc="04090019" w:tentative="1">
+      <w:start w:val="1"/>
+      <w:numFmt w:val="lowerLetter"/>
+      <w:lvlText w:val="%8."/>
+      <w:lvlJc w:val="left"/>
+      <w:pPr>
+        <w:ind w:left="5760" w:hanging="360"/>
+      </w:pPr>
+    </w:lvl>
+    <w:lvl w:ilvl="8" w:tplc="0409001B" w:tentative="1">
+      <w:start w:val="1"/>
+      <w:numFmt w:val="lowerRoman"/>
+      <w:lvlText w:val="%9."/>
+      <w:lvlJc w:val="right"/>
+      <w:pPr>
+        <w:ind w:left="6480" w:hanging="180"/>
+      </w:pPr>
+    </w:lvl>
+  </w:abstractNum>
+  <w:num w:numId="1">
+    <w:abstractNumId w:val="0"/>
+  </w:num>
+</w:numbering>
+</file>
+
 <file path=word/styles.xml><?xml version="1.0" encoding="utf-8"?>
 <w:styles xmlns:mc="http://schemas.openxmlformats.org/markup-compatibility/2006" xmlns:r="http://schemas.openxmlformats.org/officeDocument/2006/relationships" xmlns:w="http://schemas.openxmlformats.org/wordprocessingml/2006/main" xmlns:w14="http://schemas.microsoft.com/office/word/2010/wordml" xmlns:w15="http://schemas.microsoft.com/office/word/2012/wordml" xmlns:w16cid="http://schemas.microsoft.com/office/word/2016/wordml/cid" xmlns:w16se="http://schemas.microsoft.com/office/word/2015/wordml/symex" mc:Ignorable="w14 w15 w16se w16cid">
   <w:docDefaults>
@@ -1801,7 +2056,7 @@
         <w:rFonts w:asciiTheme="minorHAnsi" w:eastAsiaTheme="minorHAnsi" w:hAnsiTheme="minorHAnsi" w:cstheme="minorBidi"/>
         <w:sz w:val="22"/>
         <w:szCs w:val="22"/>
-        <w:lang w:val="en-IL" w:eastAsia="en-US" w:bidi="he-IL"/>
+        <w:lang w:eastAsia="en-US" w:bidi="he-IL"/>
       </w:rPr>
     </w:rPrDefault>
     <w:pPrDefault>
@@ -1810,7 +2065,7 @@
       </w:pPr>
     </w:pPrDefault>
   </w:docDefaults>
-  <w:latentStyles w:defLockedState="0" w:defUIPriority="99" w:defSemiHidden="0" w:defUnhideWhenUsed="0" w:defQFormat="0" w:count="376">
+  <w:latentStyles w:defLockedState="0" w:defUIPriority="99" w:defSemiHidden="0" w:defUnhideWhenUsed="0" w:defQFormat="0" w:count="377">
     <w:lsdException w:name="Normal" w:uiPriority="0" w:qFormat="1"/>
     <w:lsdException w:name="heading 1" w:uiPriority="9" w:qFormat="1"/>
     <w:lsdException w:name="heading 2" w:semiHidden="1" w:uiPriority="9" w:unhideWhenUsed="1" w:qFormat="1"/>
@@ -1916,7 +2171,6 @@
     <w:lsdException w:name="HTML Sample" w:semiHidden="1" w:unhideWhenUsed="1"/>
     <w:lsdException w:name="HTML Typewriter" w:semiHidden="1" w:unhideWhenUsed="1"/>
     <w:lsdException w:name="HTML Variable" w:semiHidden="1" w:unhideWhenUsed="1"/>
-    <w:lsdException w:name="Normal Table" w:semiHidden="1" w:unhideWhenUsed="1"/>
     <w:lsdException w:name="annotation subject" w:semiHidden="1" w:unhideWhenUsed="1"/>
     <w:lsdException w:name="No List" w:semiHidden="1" w:unhideWhenUsed="1"/>
     <w:lsdException w:name="Outline List 1" w:semiHidden="1" w:unhideWhenUsed="1"/>
@@ -1963,10 +2217,8 @@
     <w:lsdException w:name="Table Subtle 2" w:semiHidden="1" w:unhideWhenUsed="1"/>
     <w:lsdException w:name="Table Web 1" w:semiHidden="1" w:unhideWhenUsed="1"/>
     <w:lsdException w:name="Table Web 2" w:semiHidden="1" w:unhideWhenUsed="1"/>
-    <w:lsdException w:name="Table Web 3" w:semiHidden="1" w:unhideWhenUsed="1"/>
     <w:lsdException w:name="Balloon Text" w:semiHidden="1" w:unhideWhenUsed="1"/>
     <w:lsdException w:name="Table Grid" w:uiPriority="39"/>
-    <w:lsdException w:name="Table Theme" w:semiHidden="1" w:unhideWhenUsed="1"/>
     <w:lsdException w:name="Placeholder Text" w:semiHidden="1"/>
     <w:lsdException w:name="No Spacing" w:uiPriority="1" w:qFormat="1"/>
     <w:lsdException w:name="Light Shading" w:uiPriority="60"/>
@@ -2187,18 +2439,19 @@
     <w:lsdException w:name="Hashtag" w:semiHidden="1" w:unhideWhenUsed="1"/>
     <w:lsdException w:name="Unresolved Mention" w:semiHidden="1" w:unhideWhenUsed="1"/>
     <w:lsdException w:name="Smart Link" w:semiHidden="1" w:unhideWhenUsed="1"/>
+    <w:lsdException w:name="Smart Link Error" w:semiHidden="1" w:unhideWhenUsed="1"/>
   </w:latentStyles>
-  <w:style w:type="paragraph" w:default="1" w:styleId="Normal">
+  <w:style w:type="paragraph" w:default="1" w:styleId="a">
     <w:name w:val="Normal"/>
     <w:qFormat/>
   </w:style>
-  <w:style w:type="character" w:default="1" w:styleId="DefaultParagraphFont">
+  <w:style w:type="character" w:default="1" w:styleId="a0">
     <w:name w:val="Default Paragraph Font"/>
     <w:uiPriority w:val="1"/>
     <w:semiHidden/>
     <w:unhideWhenUsed/>
   </w:style>
-  <w:style w:type="table" w:default="1" w:styleId="TableNormal">
+  <w:style w:type="table" w:default="1" w:styleId="a1">
     <w:name w:val="Normal Table"/>
     <w:uiPriority w:val="99"/>
     <w:semiHidden/>
@@ -2213,15 +2466,15 @@
       </w:tblCellMar>
     </w:tblPr>
   </w:style>
-  <w:style w:type="numbering" w:default="1" w:styleId="NoList">
+  <w:style w:type="numbering" w:default="1" w:styleId="a2">
     <w:name w:val="No List"/>
     <w:uiPriority w:val="99"/>
     <w:semiHidden/>
     <w:unhideWhenUsed/>
   </w:style>
-  <w:style w:type="table" w:styleId="TableGrid">
+  <w:style w:type="table" w:styleId="a3">
     <w:name w:val="Table Grid"/>
-    <w:basedOn w:val="TableNormal"/>
+    <w:basedOn w:val="a1"/>
     <w:uiPriority w:val="39"/>
     <w:rsid w:val="00E267AE"/>
     <w:pPr>
@@ -2237,6 +2490,17 @@
         <w:insideV w:val="single" w:sz="4" w:space="0" w:color="auto"/>
       </w:tblBorders>
     </w:tblPr>
+  </w:style>
+  <w:style w:type="paragraph" w:styleId="a4">
+    <w:name w:val="List Paragraph"/>
+    <w:basedOn w:val="a"/>
+    <w:uiPriority w:val="34"/>
+    <w:qFormat/>
+    <w:rsid w:val="00AD27BF"/>
+    <w:pPr>
+      <w:ind w:left="720"/>
+      <w:contextualSpacing/>
+    </w:pPr>
   </w:style>
 </w:styles>
 </file>

</xml_diff>